<commit_message>
Beginning of SDD and finnishing of RAD
</commit_message>
<xml_diff>
--- a/documentation/RAD.docx
+++ b/documentation/RAD.docx
@@ -376,6 +376,7 @@
       <w:pPr>
         <w:pStyle w:val="TOC1"/>
         <w:spacing w:line="320" w:lineRule="atLeast"/>
+        <w:jc w:val="both"/>
         <w:rPr>
           <w:noProof/>
           <w:lang w:val="en-US"/>
@@ -424,6 +425,7 @@
       <w:pPr>
         <w:pStyle w:val="TOC1"/>
         <w:spacing w:line="320" w:lineRule="atLeast"/>
+        <w:jc w:val="both"/>
         <w:rPr>
           <w:noProof/>
           <w:lang w:val="en-US"/>
@@ -454,6 +456,7 @@
         </w:numPr>
         <w:spacing w:line="320" w:lineRule="atLeast"/>
         <w:ind w:left="320"/>
+        <w:jc w:val="both"/>
         <w:rPr>
           <w:noProof/>
           <w:lang w:val="en-US"/>
@@ -463,6 +466,7 @@
     <w:p>
       <w:pPr>
         <w:spacing w:line="320" w:lineRule="atLeast"/>
+        <w:jc w:val="both"/>
         <w:rPr>
           <w:rFonts w:ascii="Cambria" w:hAnsi="Cambria"/>
           <w:b/>
@@ -560,6 +564,7 @@
         </w:numPr>
         <w:spacing w:line="320" w:lineRule="atLeast"/>
         <w:ind w:left="800" w:hanging="480"/>
+        <w:jc w:val="both"/>
         <w:rPr>
           <w:lang w:val="en-US"/>
         </w:rPr>
@@ -594,6 +599,7 @@
         </w:numPr>
         <w:spacing w:line="320" w:lineRule="atLeast"/>
         <w:ind w:left="800" w:hanging="480"/>
+        <w:jc w:val="both"/>
         <w:rPr>
           <w:lang w:val="en-US"/>
         </w:rPr>
@@ -621,6 +627,7 @@
         </w:numPr>
         <w:spacing w:line="320" w:lineRule="atLeast"/>
         <w:ind w:left="800" w:hanging="480"/>
+        <w:jc w:val="both"/>
         <w:rPr>
           <w:lang w:val="en-US"/>
         </w:rPr>
@@ -661,6 +668,7 @@
         </w:numPr>
         <w:spacing w:line="320" w:lineRule="atLeast"/>
         <w:ind w:left="800" w:hanging="480"/>
+        <w:jc w:val="both"/>
         <w:rPr>
           <w:lang w:val="en-US"/>
         </w:rPr>
@@ -701,6 +709,7 @@
         </w:numPr>
         <w:spacing w:line="320" w:lineRule="atLeast"/>
         <w:ind w:left="800" w:hanging="480"/>
+        <w:jc w:val="both"/>
         <w:rPr>
           <w:lang w:val="en-US"/>
         </w:rPr>
@@ -741,6 +750,7 @@
         </w:numPr>
         <w:spacing w:line="320" w:lineRule="atLeast"/>
         <w:ind w:left="800" w:hanging="480"/>
+        <w:jc w:val="both"/>
         <w:rPr>
           <w:lang w:val="en-US"/>
         </w:rPr>
@@ -781,6 +791,7 @@
         </w:numPr>
         <w:spacing w:line="320" w:lineRule="atLeast"/>
         <w:ind w:left="800" w:hanging="480"/>
+        <w:jc w:val="both"/>
         <w:rPr>
           <w:lang w:val="en-US"/>
         </w:rPr>
@@ -821,6 +832,7 @@
         </w:numPr>
         <w:spacing w:line="320" w:lineRule="atLeast"/>
         <w:ind w:left="800" w:hanging="480"/>
+        <w:jc w:val="both"/>
         <w:rPr>
           <w:lang w:val="en-US"/>
         </w:rPr>
@@ -867,6 +879,7 @@
         </w:numPr>
         <w:spacing w:line="320" w:lineRule="atLeast"/>
         <w:ind w:left="800" w:hanging="480"/>
+        <w:jc w:val="both"/>
         <w:rPr>
           <w:lang w:val="en-US"/>
         </w:rPr>
@@ -895,6 +908,7 @@
         </w:numPr>
         <w:spacing w:line="320" w:lineRule="atLeast"/>
         <w:ind w:left="800" w:hanging="480"/>
+        <w:jc w:val="both"/>
         <w:rPr>
           <w:lang w:val="en-US"/>
         </w:rPr>
@@ -934,6 +948,7 @@
         </w:numPr>
         <w:spacing w:line="320" w:lineRule="atLeast"/>
         <w:ind w:left="800" w:hanging="480"/>
+        <w:jc w:val="both"/>
         <w:rPr>
           <w:lang w:val="en-US"/>
         </w:rPr>
@@ -974,6 +989,7 @@
         </w:numPr>
         <w:spacing w:line="320" w:lineRule="atLeast"/>
         <w:ind w:left="800" w:hanging="480"/>
+        <w:jc w:val="both"/>
         <w:rPr>
           <w:lang w:val="en-US"/>
         </w:rPr>
@@ -1020,6 +1036,7 @@
         </w:numPr>
         <w:spacing w:line="320" w:lineRule="atLeast"/>
         <w:ind w:left="800" w:hanging="480"/>
+        <w:jc w:val="both"/>
         <w:rPr>
           <w:lang w:val="en-US"/>
         </w:rPr>
@@ -1066,6 +1083,7 @@
         </w:numPr>
         <w:spacing w:line="320" w:lineRule="atLeast"/>
         <w:ind w:left="800" w:hanging="480"/>
+        <w:jc w:val="both"/>
         <w:rPr>
           <w:lang w:val="en-US"/>
         </w:rPr>
@@ -1112,6 +1130,7 @@
         </w:numPr>
         <w:spacing w:line="320" w:lineRule="atLeast"/>
         <w:ind w:left="800" w:hanging="480"/>
+        <w:jc w:val="both"/>
         <w:rPr>
           <w:lang w:val="en-US"/>
         </w:rPr>
@@ -1145,11 +1164,13 @@
     <w:p>
       <w:pPr>
         <w:spacing w:line="320" w:lineRule="atLeast"/>
-      </w:pPr>
-    </w:p>
-    <w:p>
-      <w:pPr>
-        <w:spacing w:line="320" w:lineRule="atLeast"/>
+        <w:jc w:val="both"/>
+      </w:pPr>
+    </w:p>
+    <w:p>
+      <w:pPr>
+        <w:spacing w:line="320" w:lineRule="atLeast"/>
+        <w:jc w:val="both"/>
       </w:pPr>
       <w:r>
         <w:rPr>
@@ -1164,11 +1185,13 @@
     <w:p>
       <w:pPr>
         <w:spacing w:line="320" w:lineRule="atLeast"/>
-      </w:pPr>
-    </w:p>
-    <w:p>
-      <w:pPr>
-        <w:spacing w:line="320" w:lineRule="atLeast"/>
+        <w:jc w:val="both"/>
+      </w:pPr>
+    </w:p>
+    <w:p>
+      <w:pPr>
+        <w:spacing w:line="320" w:lineRule="atLeast"/>
+        <w:jc w:val="both"/>
       </w:pPr>
       <w:r>
         <w:rPr>
@@ -1183,11 +1206,13 @@
     <w:p>
       <w:pPr>
         <w:spacing w:line="320" w:lineRule="atLeast"/>
-      </w:pPr>
-    </w:p>
-    <w:p>
-      <w:pPr>
-        <w:spacing w:line="320" w:lineRule="atLeast"/>
+        <w:jc w:val="both"/>
+      </w:pPr>
+    </w:p>
+    <w:p>
+      <w:pPr>
+        <w:spacing w:line="320" w:lineRule="atLeast"/>
+        <w:jc w:val="both"/>
       </w:pPr>
       <w:r>
         <w:rPr>
@@ -1202,11 +1227,13 @@
     <w:p>
       <w:pPr>
         <w:spacing w:line="320" w:lineRule="atLeast"/>
-      </w:pPr>
-    </w:p>
-    <w:p>
-      <w:pPr>
-        <w:spacing w:line="320" w:lineRule="atLeast"/>
+        <w:jc w:val="both"/>
+      </w:pPr>
+    </w:p>
+    <w:p>
+      <w:pPr>
+        <w:spacing w:line="320" w:lineRule="atLeast"/>
+        <w:jc w:val="both"/>
         <w:rPr>
           <w:lang w:val="en-US"/>
         </w:rPr>
@@ -1227,6 +1254,7 @@
     <w:p>
       <w:pPr>
         <w:spacing w:line="320" w:lineRule="atLeast"/>
+        <w:jc w:val="both"/>
         <w:rPr>
           <w:lang w:val="en-US"/>
         </w:rPr>
@@ -1431,7 +1459,19 @@
         <w:rPr>
           <w:lang w:val="en-US"/>
         </w:rPr>
-        <w:t xml:space="preserve"> The messages that you send to others when using this application will be stored under a specific label in your Gmail inbox, what way you will always have a back up storage for your </w:t>
+        <w:t xml:space="preserve"> The messages that you send to others when using this application will be stored under a speci</w:t>
+      </w:r>
+      <w:r>
+        <w:rPr>
+          <w:lang w:val="en-US"/>
+        </w:rPr>
+        <w:t>fic label in your Gmail inbox, t</w:t>
+      </w:r>
+      <w:r>
+        <w:rPr>
+          <w:lang w:val="en-US"/>
+        </w:rPr>
+        <w:t xml:space="preserve">hat way you will always have a back up storage for your </w:t>
       </w:r>
       <w:r>
         <w:rPr>
@@ -1487,6 +1527,204 @@
         <w:spacing w:line="320" w:lineRule="atLeast"/>
         <w:jc w:val="both"/>
         <w:rPr>
+          <w:lang w:val="en-US"/>
+        </w:rPr>
+      </w:pPr>
+    </w:p>
+    <w:p>
+      <w:pPr>
+        <w:spacing w:line="320" w:lineRule="atLeast"/>
+        <w:jc w:val="both"/>
+        <w:rPr>
+          <w:lang w:val="en-US"/>
+        </w:rPr>
+      </w:pPr>
+      <w:r>
+        <w:rPr>
+          <w:lang w:val="en-US"/>
+        </w:rPr>
+        <w:t xml:space="preserve">KudoMessage will </w:t>
+      </w:r>
+      <w:r>
+        <w:rPr>
+          <w:lang w:val="en-US"/>
+        </w:rPr>
+        <w:t xml:space="preserve">first of all be developed as a web application, that way it will be available at all devices with an internet connection. </w:t>
+      </w:r>
+      <w:r>
+        <w:rPr>
+          <w:lang w:val="en-US"/>
+        </w:rPr>
+        <w:t xml:space="preserve">It will also be developed as a </w:t>
+      </w:r>
+      <w:r>
+        <w:rPr>
+          <w:lang w:val="en-US"/>
+        </w:rPr>
+        <w:t xml:space="preserve">desktop application for the platforms Windows/Mac/Linux. </w:t>
+      </w:r>
+    </w:p>
+    <w:p>
+      <w:pPr>
+        <w:spacing w:line="320" w:lineRule="atLeast"/>
+        <w:jc w:val="both"/>
+        <w:rPr>
+          <w:lang w:val="en-US"/>
+        </w:rPr>
+      </w:pPr>
+      <w:r>
+        <w:rPr>
+          <w:lang w:val="en-US"/>
+        </w:rPr>
+        <w:t xml:space="preserve">     </w:t>
+      </w:r>
+      <w:r>
+        <w:rPr>
+          <w:lang w:val="en-US"/>
+        </w:rPr>
+        <w:t>Both the web and desktop application will have a similar</w:t>
+      </w:r>
+      <w:r>
+        <w:rPr>
+          <w:lang w:val="en-US"/>
+        </w:rPr>
+        <w:t xml:space="preserve"> </w:t>
+      </w:r>
+      <w:r>
+        <w:rPr>
+          <w:lang w:val="en-US"/>
+        </w:rPr>
+        <w:t>GUI</w:t>
+      </w:r>
+      <w:r>
+        <w:rPr>
+          <w:lang w:val="en-US"/>
+        </w:rPr>
+        <w:t xml:space="preserve">, even though it may differ </w:t>
+      </w:r>
+      <w:r>
+        <w:rPr>
+          <w:lang w:val="en-US"/>
+        </w:rPr>
+        <w:t xml:space="preserve">a bit </w:t>
+      </w:r>
+      <w:r>
+        <w:rPr>
+          <w:lang w:val="en-US"/>
+        </w:rPr>
+        <w:t xml:space="preserve">depending on the choice of device. </w:t>
+      </w:r>
+      <w:r>
+        <w:rPr>
+          <w:lang w:val="en-US"/>
+        </w:rPr>
+        <w:t xml:space="preserve">To use the KudoMessage service, the user will first have to download an application to his/her </w:t>
+      </w:r>
+      <w:r>
+        <w:rPr>
+          <w:lang w:val="en-US"/>
+        </w:rPr>
+        <w:t>smart</w:t>
+      </w:r>
+      <w:r>
+        <w:rPr>
+          <w:lang w:val="en-US"/>
+        </w:rPr>
+        <w:t xml:space="preserve"> </w:t>
+      </w:r>
+      <w:r>
+        <w:rPr>
+          <w:lang w:val="en-US"/>
+        </w:rPr>
+        <w:t>phone that</w:t>
+      </w:r>
+      <w:r>
+        <w:rPr>
+          <w:lang w:val="en-US"/>
+        </w:rPr>
+        <w:t xml:space="preserve"> will be run as a</w:t>
+      </w:r>
+      <w:r>
+        <w:rPr>
+          <w:lang w:val="en-US"/>
+        </w:rPr>
+        <w:t xml:space="preserve"> </w:t>
+      </w:r>
+      <w:r>
+        <w:rPr>
+          <w:lang w:val="en-US"/>
+        </w:rPr>
+        <w:t xml:space="preserve">background application. </w:t>
+      </w:r>
+      <w:r>
+        <w:rPr>
+          <w:lang w:val="en-US"/>
+        </w:rPr>
+        <w:t>This app will make sure that the text messages are sent from the user's phone</w:t>
+      </w:r>
+      <w:r>
+        <w:rPr>
+          <w:lang w:val="en-US"/>
+        </w:rPr>
+        <w:t xml:space="preserve">, this by telling the </w:t>
+      </w:r>
+      <w:r>
+        <w:rPr>
+          <w:lang w:val="en-US"/>
+        </w:rPr>
+        <w:t>app what google account it</w:t>
+      </w:r>
+      <w:r>
+        <w:rPr>
+          <w:lang w:val="en-US"/>
+        </w:rPr>
+        <w:t xml:space="preserve"> should belong </w:t>
+      </w:r>
+      <w:r>
+        <w:rPr>
+          <w:lang w:val="en-US"/>
+        </w:rPr>
+        <w:t xml:space="preserve">and listen </w:t>
+      </w:r>
+      <w:r>
+        <w:rPr>
+          <w:lang w:val="en-US"/>
+        </w:rPr>
+        <w:t>to</w:t>
+      </w:r>
+      <w:r>
+        <w:rPr>
+          <w:lang w:val="en-US"/>
+        </w:rPr>
+        <w:t xml:space="preserve">. The user can then, </w:t>
+      </w:r>
+      <w:r>
+        <w:rPr>
+          <w:lang w:val="en-US"/>
+        </w:rPr>
+        <w:t>by using the either the desktop or the web application</w:t>
+      </w:r>
+      <w:r>
+        <w:rPr>
+          <w:lang w:val="en-US"/>
+        </w:rPr>
+        <w:t>, register the same google account, and thus send text messages from his/her smart phone through a different device.</w:t>
+      </w:r>
+    </w:p>
+    <w:p>
+      <w:pPr>
+        <w:spacing w:line="320" w:lineRule="atLeast"/>
+        <w:jc w:val="both"/>
+        <w:rPr>
+          <w:lang w:val="en-US"/>
+        </w:rPr>
+      </w:pPr>
+    </w:p>
+    <w:p>
+      <w:pPr>
+        <w:spacing w:line="320" w:lineRule="atLeast"/>
+        <w:jc w:val="both"/>
+        <w:rPr>
           <w:b/>
           <w:sz w:val="28"/>
           <w:szCs w:val="28"/>
@@ -1499,255 +1737,53 @@
         <w:spacing w:line="320" w:lineRule="atLeast"/>
         <w:jc w:val="both"/>
         <w:rPr>
-          <w:lang w:val="en-US"/>
-        </w:rPr>
-      </w:pPr>
-      <w:r>
-        <w:rPr>
-          <w:lang w:val="en-US"/>
-        </w:rPr>
-        <w:t>Server application for the phone that will communicate with the Push-server</w:t>
-      </w:r>
-    </w:p>
-    <w:p>
-      <w:pPr>
-        <w:spacing w:line="320" w:lineRule="atLeast"/>
-        <w:jc w:val="both"/>
-        <w:rPr>
-          <w:lang w:val="en-US"/>
-        </w:rPr>
-      </w:pPr>
-      <w:r>
-        <w:rPr>
-          <w:lang w:val="en-US"/>
-        </w:rPr>
-        <w:t xml:space="preserve">KudoMessage will </w:t>
-      </w:r>
-      <w:r>
-        <w:rPr>
-          <w:lang w:val="en-US"/>
-        </w:rPr>
-        <w:t xml:space="preserve">first of all be developed as a web application, that way it will be available at all devices with an internet connection. </w:t>
-      </w:r>
-    </w:p>
-    <w:p>
-      <w:pPr>
-        <w:spacing w:line="320" w:lineRule="atLeast"/>
-        <w:jc w:val="both"/>
-        <w:rPr>
-          <w:lang w:val="en-US"/>
-        </w:rPr>
-      </w:pPr>
-    </w:p>
-    <w:p>
-      <w:pPr>
-        <w:spacing w:line="320" w:lineRule="atLeast"/>
-        <w:jc w:val="both"/>
-        <w:rPr>
-          <w:lang w:val="en-US"/>
-        </w:rPr>
-      </w:pPr>
-      <w:r>
-        <w:rPr>
-          <w:lang w:val="en-US"/>
-        </w:rPr>
-        <w:t>be available both as a desktop application for the platforms Windows/Mac/Linux, as well as an Android application for your Android tablet. A web application will also be developed, which will enable the user to use the application without downloading it.</w:t>
-      </w:r>
-    </w:p>
-    <w:p>
-      <w:pPr>
-        <w:spacing w:line="320" w:lineRule="atLeast"/>
-        <w:jc w:val="both"/>
-        <w:rPr>
-          <w:lang w:val="en-US"/>
-        </w:rPr>
-      </w:pPr>
-      <w:r>
-        <w:rPr>
-          <w:lang w:val="en-US"/>
-        </w:rPr>
-        <w:t xml:space="preserve">     All three applications will use a similar graphical user interface, even though it may differ </w:t>
-      </w:r>
-      <w:r>
-        <w:rPr>
-          <w:lang w:val="en-US"/>
-        </w:rPr>
-        <w:t xml:space="preserve">a bit </w:t>
-      </w:r>
-      <w:r>
-        <w:rPr>
-          <w:lang w:val="en-US"/>
-        </w:rPr>
-        <w:t xml:space="preserve">depending on the choice of device. </w:t>
-      </w:r>
-      <w:r>
-        <w:rPr>
-          <w:lang w:val="en-US"/>
-        </w:rPr>
-        <w:t xml:space="preserve">To use the KudoMessage service, the user will first have to download an application to his/her </w:t>
-      </w:r>
-      <w:r>
-        <w:rPr>
-          <w:lang w:val="en-US"/>
-        </w:rPr>
-        <w:t>smart</w:t>
-      </w:r>
-      <w:r>
-        <w:rPr>
-          <w:lang w:val="en-US"/>
-        </w:rPr>
-        <w:t xml:space="preserve"> </w:t>
-      </w:r>
-      <w:r>
-        <w:rPr>
-          <w:lang w:val="en-US"/>
-        </w:rPr>
-        <w:t>phone that</w:t>
-      </w:r>
-      <w:r>
-        <w:rPr>
-          <w:lang w:val="en-US"/>
-        </w:rPr>
-        <w:t xml:space="preserve"> will be run as a</w:t>
-      </w:r>
-      <w:r>
-        <w:rPr>
-          <w:lang w:val="en-US"/>
-        </w:rPr>
-        <w:t xml:space="preserve"> </w:t>
-      </w:r>
-      <w:r>
-        <w:rPr>
-          <w:lang w:val="en-US"/>
-        </w:rPr>
-        <w:t xml:space="preserve">background application. </w:t>
-      </w:r>
-      <w:r>
-        <w:rPr>
-          <w:lang w:val="en-US"/>
-        </w:rPr>
-        <w:t>This app will make sure that the text messages are sent from the user's phone</w:t>
-      </w:r>
-      <w:r>
-        <w:rPr>
-          <w:lang w:val="en-US"/>
-        </w:rPr>
-        <w:t xml:space="preserve">, this by telling the </w:t>
-      </w:r>
-      <w:r>
-        <w:rPr>
-          <w:lang w:val="en-US"/>
-        </w:rPr>
-        <w:t>app what google account it</w:t>
-      </w:r>
-      <w:r>
-        <w:rPr>
-          <w:lang w:val="en-US"/>
-        </w:rPr>
-        <w:t xml:space="preserve"> should belong </w:t>
-      </w:r>
-      <w:r>
-        <w:rPr>
-          <w:lang w:val="en-US"/>
-        </w:rPr>
-        <w:t xml:space="preserve">and listen </w:t>
-      </w:r>
-      <w:r>
-        <w:rPr>
-          <w:lang w:val="en-US"/>
-        </w:rPr>
-        <w:t>to</w:t>
-      </w:r>
-      <w:r>
-        <w:rPr>
-          <w:lang w:val="en-US"/>
-        </w:rPr>
-        <w:t>. The user can then, by downloading the application on a computer/tablet, register the same google account, and thus send text messages from his/her smart phone through a different device.</w:t>
-      </w:r>
-    </w:p>
-    <w:p>
-      <w:pPr>
-        <w:spacing w:line="320" w:lineRule="atLeast"/>
-        <w:jc w:val="both"/>
-        <w:rPr>
-          <w:lang w:val="en-US"/>
-        </w:rPr>
-      </w:pPr>
-    </w:p>
-    <w:p>
-      <w:pPr>
-        <w:spacing w:line="320" w:lineRule="atLeast"/>
-        <w:jc w:val="both"/>
-        <w:rPr>
           <w:b/>
           <w:sz w:val="28"/>
           <w:szCs w:val="28"/>
           <w:lang w:val="en-US"/>
         </w:rPr>
       </w:pPr>
-    </w:p>
-    <w:p>
-      <w:pPr>
-        <w:spacing w:line="320" w:lineRule="atLeast"/>
-        <w:jc w:val="both"/>
+      <w:r>
         <w:rPr>
           <w:b/>
           <w:sz w:val="28"/>
           <w:szCs w:val="28"/>
           <w:lang w:val="en-US"/>
         </w:rPr>
-      </w:pPr>
-      <w:r>
+        <w:t>1.3   Scope of application</w:t>
+      </w:r>
+    </w:p>
+    <w:p>
+      <w:pPr>
+        <w:spacing w:line="320" w:lineRule="atLeast"/>
+        <w:jc w:val="both"/>
         <w:rPr>
           <w:b/>
           <w:sz w:val="28"/>
           <w:szCs w:val="28"/>
           <w:lang w:val="en-US"/>
         </w:rPr>
-        <w:br w:type="column"/>
-      </w:r>
-      <w:r>
-        <w:rPr>
-          <w:b/>
-          <w:sz w:val="28"/>
-          <w:szCs w:val="28"/>
-          <w:lang w:val="en-US"/>
-        </w:rPr>
-        <w:lastRenderedPageBreak/>
-        <w:t>1.3   Scope of application</w:t>
-      </w:r>
-    </w:p>
-    <w:p>
-      <w:pPr>
-        <w:spacing w:line="320" w:lineRule="atLeast"/>
-        <w:jc w:val="both"/>
-        <w:rPr>
-          <w:b/>
-          <w:sz w:val="28"/>
-          <w:szCs w:val="28"/>
-          <w:lang w:val="en-US"/>
-        </w:rPr>
-      </w:pPr>
-    </w:p>
-    <w:p>
-      <w:pPr>
-        <w:spacing w:line="320" w:lineRule="atLeast"/>
-        <w:jc w:val="both"/>
-        <w:rPr>
-          <w:lang w:val="en-US"/>
-        </w:rPr>
-      </w:pPr>
-      <w:r>
-        <w:rPr>
-          <w:lang w:val="en-US"/>
-        </w:rPr>
-        <w:t>The application will be applied on several devices as mentioned earlier.</w:t>
-      </w:r>
-      <w:r>
-        <w:rPr>
-          <w:lang w:val="en-US"/>
-        </w:rPr>
-        <w:t xml:space="preserve"> It will only work as an aid </w:t>
+      </w:pPr>
+    </w:p>
+    <w:p>
+      <w:pPr>
+        <w:spacing w:line="320" w:lineRule="atLeast"/>
+        <w:jc w:val="both"/>
+        <w:rPr>
+          <w:lang w:val="en-US"/>
+        </w:rPr>
+      </w:pPr>
+      <w:r>
+        <w:rPr>
+          <w:lang w:val="en-US"/>
+        </w:rPr>
+        <w:t xml:space="preserve">The application </w:t>
+      </w:r>
+      <w:r>
+        <w:rPr>
+          <w:lang w:val="en-US"/>
+        </w:rPr>
+        <w:t xml:space="preserve">will only work as an aid </w:t>
       </w:r>
       <w:r>
         <w:rPr>
@@ -1807,7 +1843,19 @@
         <w:rPr>
           <w:lang w:val="en-US"/>
         </w:rPr>
-        <w:t>The main objective is to develop a web application that will be runnable through all devices with an Internet connection. We aim to release native applications for all devices later on (this will be done with the most appropriate programming language for the specific device), there wont probably be any time for this during this study period though.</w:t>
+        <w:t xml:space="preserve">The main objective is to develop a web application that will be runnable through all devices with an Internet connection. We aim to release native applications for </w:t>
+      </w:r>
+      <w:r>
+        <w:rPr>
+          <w:lang w:val="en-US"/>
+        </w:rPr>
+        <w:t>several</w:t>
+      </w:r>
+      <w:r>
+        <w:rPr>
+          <w:lang w:val="en-US"/>
+        </w:rPr>
+        <w:t xml:space="preserve"> devices later on (this will be done with the most appropriate programming language for the specific device), there wont probably be any time for this during this study period though.</w:t>
       </w:r>
     </w:p>
     <w:p>
@@ -1921,15 +1969,16 @@
           <w:numId w:val="6"/>
         </w:numPr>
         <w:spacing w:line="320" w:lineRule="atLeast"/>
-        <w:rPr>
-          <w:lang w:val="en-US"/>
-        </w:rPr>
-      </w:pPr>
-      <w:r>
-        <w:rPr>
-          <w:lang w:val="en-US"/>
-        </w:rPr>
-        <w:t>It should be possible to send text messages to other cell phones with your regular phone number, but instead of texting from your own phone you should be able to do it using your:</w:t>
+        <w:jc w:val="both"/>
+        <w:rPr>
+          <w:lang w:val="en-US"/>
+        </w:rPr>
+      </w:pPr>
+      <w:r>
+        <w:rPr>
+          <w:lang w:val="en-US"/>
+        </w:rPr>
+        <w:t>It should be possible to send text messages to other cell phones with your regular phone number, but instead of texting from your own phone you should be able to do it using:</w:t>
       </w:r>
     </w:p>
     <w:p>
@@ -1937,6 +1986,7 @@
         <w:pStyle w:val="ListParagraph"/>
         <w:spacing w:line="320" w:lineRule="atLeast"/>
         <w:ind w:left="620"/>
+        <w:jc w:val="both"/>
         <w:rPr>
           <w:lang w:val="en-US"/>
         </w:rPr>
@@ -1950,16 +2000,31 @@
           <w:numId w:val="7"/>
         </w:numPr>
         <w:spacing w:line="320" w:lineRule="atLeast"/>
+        <w:jc w:val="both"/>
         <w:rPr>
           <w:rFonts w:ascii="Cambria" w:hAnsi="Cambria"/>
           <w:lang w:val="en-US"/>
         </w:rPr>
       </w:pPr>
-      <w:r>
-        <w:rPr>
-          <w:lang w:val="en-US"/>
-        </w:rPr>
-        <w:t>Any device, using the webpage http://www.kudomessage.se/</w:t>
+      <w:proofErr w:type="gramStart"/>
+      <w:r>
+        <w:rPr>
+          <w:lang w:val="en-US"/>
+        </w:rPr>
+        <w:t>a</w:t>
+      </w:r>
+      <w:r>
+        <w:rPr>
+          <w:lang w:val="en-US"/>
+        </w:rPr>
+        <w:t>ny</w:t>
+      </w:r>
+      <w:proofErr w:type="gramEnd"/>
+      <w:r>
+        <w:rPr>
+          <w:lang w:val="en-US"/>
+        </w:rPr>
+        <w:t xml:space="preserve"> device, using the webpage http://www.kudomessage.se/</w:t>
       </w:r>
     </w:p>
     <w:p>
@@ -1970,66 +2035,75 @@
           <w:numId w:val="7"/>
         </w:numPr>
         <w:spacing w:line="320" w:lineRule="atLeast"/>
+        <w:jc w:val="both"/>
         <w:rPr>
           <w:rFonts w:ascii="Cambria" w:hAnsi="Cambria"/>
           <w:lang w:val="en-US"/>
         </w:rPr>
       </w:pPr>
-      <w:r>
-        <w:rPr>
-          <w:lang w:val="en-US"/>
-        </w:rPr>
-        <w:t>Computer</w:t>
-      </w:r>
+      <w:proofErr w:type="gramStart"/>
+      <w:r>
+        <w:rPr>
+          <w:lang w:val="en-US"/>
+        </w:rPr>
+        <w:t>your</w:t>
+      </w:r>
+      <w:proofErr w:type="gramEnd"/>
+      <w:r>
+        <w:rPr>
+          <w:lang w:val="en-US"/>
+        </w:rPr>
+        <w:t xml:space="preserve"> c</w:t>
+      </w:r>
+      <w:r>
+        <w:rPr>
+          <w:lang w:val="en-US"/>
+        </w:rPr>
+        <w:t>omputer</w:t>
+      </w:r>
+      <w:r>
+        <w:rPr>
+          <w:lang w:val="en-US"/>
+        </w:rPr>
+        <w:t xml:space="preserve"> by downloading the desktop application</w:t>
+      </w:r>
+    </w:p>
+    <w:p>
+      <w:pPr>
+        <w:spacing w:line="320" w:lineRule="atLeast"/>
+        <w:jc w:val="both"/>
+        <w:rPr>
+          <w:lang w:val="en-US"/>
+        </w:rPr>
+      </w:pPr>
     </w:p>
     <w:p>
       <w:pPr>
         <w:pStyle w:val="ListParagraph"/>
-        <w:numPr>
-          <w:ilvl w:val="0"/>
-          <w:numId w:val="7"/>
-        </w:numPr>
-        <w:spacing w:line="320" w:lineRule="atLeast"/>
-        <w:rPr>
-          <w:rFonts w:ascii="Cambria" w:hAnsi="Cambria"/>
-          <w:lang w:val="en-US"/>
-        </w:rPr>
-      </w:pPr>
-      <w:r>
-        <w:rPr>
-          <w:lang w:val="en-US"/>
-        </w:rPr>
-        <w:t>Android t</w:t>
-      </w:r>
-      <w:r>
-        <w:rPr>
-          <w:lang w:val="en-US"/>
-        </w:rPr>
-        <w:t>ablet</w:t>
-      </w:r>
-    </w:p>
-    <w:p>
-      <w:pPr>
-        <w:spacing w:line="320" w:lineRule="atLeast"/>
-        <w:rPr>
-          <w:lang w:val="en-US"/>
-        </w:rPr>
-      </w:pPr>
-    </w:p>
-    <w:p>
-      <w:pPr>
-        <w:pStyle w:val="ListParagraph"/>
         <w:spacing w:line="320" w:lineRule="atLeast"/>
         <w:ind w:left="620"/>
-        <w:rPr>
-          <w:lang w:val="en-US"/>
-        </w:rPr>
-      </w:pPr>
-      <w:r>
-        <w:rPr>
-          <w:lang w:val="en-US"/>
-        </w:rPr>
-        <w:t xml:space="preserve">These three sub goals are arranged in a priority order, where nr. 1 </w:t>
+        <w:jc w:val="both"/>
+        <w:rPr>
+          <w:lang w:val="en-US"/>
+        </w:rPr>
+      </w:pPr>
+      <w:r>
+        <w:rPr>
+          <w:lang w:val="en-US"/>
+        </w:rPr>
+        <w:t xml:space="preserve">These </w:t>
+      </w:r>
+      <w:r>
+        <w:rPr>
+          <w:lang w:val="en-US"/>
+        </w:rPr>
+        <w:t xml:space="preserve">two </w:t>
+      </w:r>
+      <w:r>
+        <w:rPr>
+          <w:lang w:val="en-US"/>
+        </w:rPr>
+        <w:t xml:space="preserve">sub goals are arranged in a priority order, where nr. 1 </w:t>
       </w:r>
       <w:r>
         <w:rPr>
@@ -2047,6 +2121,7 @@
     <w:p>
       <w:pPr>
         <w:spacing w:line="320" w:lineRule="atLeast"/>
+        <w:jc w:val="both"/>
         <w:rPr>
           <w:lang w:val="en-US"/>
         </w:rPr>
@@ -2060,6 +2135,7 @@
           <w:numId w:val="6"/>
         </w:numPr>
         <w:spacing w:line="320" w:lineRule="atLeast"/>
+        <w:jc w:val="both"/>
         <w:rPr>
           <w:lang w:val="en-US"/>
         </w:rPr>
@@ -2082,12 +2158,19 @@
         </w:rPr>
         <w:t xml:space="preserve"> they should be informed about this by the application.</w:t>
       </w:r>
+      <w:r>
+        <w:rPr>
+          <w:lang w:val="en-US"/>
+        </w:rPr>
+        <w:t xml:space="preserve"> </w:t>
+      </w:r>
     </w:p>
     <w:p>
       <w:pPr>
         <w:pStyle w:val="ListParagraph"/>
         <w:spacing w:line="320" w:lineRule="atLeast"/>
         <w:ind w:left="620"/>
+        <w:jc w:val="both"/>
         <w:rPr>
           <w:lang w:val="en-US"/>
         </w:rPr>
@@ -2101,6 +2184,7 @@
           <w:numId w:val="6"/>
         </w:numPr>
         <w:spacing w:line="320" w:lineRule="atLeast"/>
+        <w:jc w:val="both"/>
         <w:rPr>
           <w:lang w:val="en-US"/>
         </w:rPr>
@@ -2127,6 +2211,16 @@
     <w:p>
       <w:pPr>
         <w:spacing w:line="320" w:lineRule="atLeast"/>
+        <w:jc w:val="both"/>
+        <w:rPr>
+          <w:lang w:val="en-US"/>
+        </w:rPr>
+      </w:pPr>
+    </w:p>
+    <w:p>
+      <w:pPr>
+        <w:spacing w:line="320" w:lineRule="atLeast"/>
+        <w:jc w:val="both"/>
         <w:rPr>
           <w:lang w:val="en-US"/>
         </w:rPr>
@@ -2299,6 +2393,7 @@
           <w:ilvl w:val="0"/>
           <w:numId w:val="9"/>
         </w:numPr>
+        <w:jc w:val="both"/>
         <w:rPr>
           <w:rFonts w:eastAsia="Times New Roman" w:cs="Times New Roman"/>
           <w:lang w:val="en-US"/>
@@ -2353,6 +2448,7 @@
           <w:ilvl w:val="0"/>
           <w:numId w:val="9"/>
         </w:numPr>
+        <w:jc w:val="both"/>
         <w:rPr>
           <w:rFonts w:eastAsia="Times New Roman" w:cs="Times New Roman"/>
           <w:lang w:val="en-US"/>
@@ -2362,7 +2458,6 @@
         <w:rPr>
           <w:lang w:val="en-US"/>
         </w:rPr>
-        <w:lastRenderedPageBreak/>
         <w:t>GCM (</w:t>
       </w:r>
       <w:r>
@@ -2441,6 +2536,15 @@
           <w:lang w:val="en-US"/>
         </w:rPr>
       </w:pPr>
+      <w:r>
+        <w:rPr>
+          <w:b/>
+          <w:sz w:val="32"/>
+          <w:szCs w:val="32"/>
+          <w:lang w:val="en-US"/>
+        </w:rPr>
+        <w:br w:type="column"/>
+      </w:r>
       <w:r>
         <w:rPr>
           <w:b/>
@@ -3065,14 +3169,6 @@
           <w:b/>
           <w:lang w:val="en-US"/>
         </w:rPr>
-        <w:br w:type="column"/>
-      </w:r>
-      <w:r>
-        <w:rPr>
-          <w:b/>
-          <w:lang w:val="en-US"/>
-        </w:rPr>
-        <w:lastRenderedPageBreak/>
         <w:t>2.2.3   Performance</w:t>
       </w:r>
     </w:p>
@@ -3158,526 +3254,693 @@
         <w:rPr>
           <w:lang w:val="en-US"/>
         </w:rPr>
-        <w:t>We can</w:t>
+        <w:t>We can’t guarantee that there wont be any delay due to the communication with GCM</w:t>
+      </w:r>
+      <w:r>
+        <w:rPr>
+          <w:lang w:val="en-US"/>
+        </w:rPr>
+        <w:t xml:space="preserve">. </w:t>
+      </w:r>
+    </w:p>
+    <w:p>
+      <w:pPr>
+        <w:spacing w:line="320" w:lineRule="atLeast"/>
+        <w:jc w:val="both"/>
+        <w:rPr>
+          <w:lang w:val="en-US"/>
+        </w:rPr>
+      </w:pPr>
+      <w:r>
+        <w:rPr>
+          <w:lang w:val="en-US"/>
+        </w:rPr>
+        <w:t xml:space="preserve">   </w:t>
+      </w:r>
+      <w:r>
+        <w:rPr>
+          <w:lang w:val="en-US"/>
+        </w:rPr>
+        <w:t>The user should, however, get a notification that clarifies if the SMS was delivered successfully or not.</w:t>
+      </w:r>
+      <w:r>
+        <w:rPr>
+          <w:lang w:val="en-US"/>
+        </w:rPr>
+        <w:t xml:space="preserve"> </w:t>
+      </w:r>
+    </w:p>
+    <w:p>
+      <w:pPr>
+        <w:spacing w:line="320" w:lineRule="atLeast"/>
+        <w:jc w:val="both"/>
+        <w:rPr>
+          <w:b/>
+          <w:lang w:val="en-US"/>
+        </w:rPr>
+      </w:pPr>
+    </w:p>
+    <w:p>
+      <w:pPr>
+        <w:spacing w:line="320" w:lineRule="atLeast"/>
+        <w:jc w:val="both"/>
+        <w:rPr>
+          <w:b/>
+          <w:lang w:val="en-US"/>
+        </w:rPr>
+      </w:pPr>
+    </w:p>
+    <w:p>
+      <w:pPr>
+        <w:spacing w:line="320" w:lineRule="atLeast"/>
+        <w:jc w:val="both"/>
+        <w:rPr>
+          <w:b/>
+          <w:lang w:val="en-US"/>
+        </w:rPr>
+      </w:pPr>
+      <w:r>
+        <w:rPr>
+          <w:b/>
+          <w:lang w:val="en-US"/>
+        </w:rPr>
+        <w:t>2.2.4   Supportability</w:t>
+      </w:r>
+    </w:p>
+    <w:p>
+      <w:pPr>
+        <w:spacing w:line="320" w:lineRule="atLeast"/>
+        <w:jc w:val="both"/>
+        <w:rPr>
+          <w:b/>
+          <w:lang w:val="en-US"/>
+        </w:rPr>
+      </w:pPr>
+    </w:p>
+    <w:p>
+      <w:pPr>
+        <w:spacing w:line="320" w:lineRule="atLeast"/>
+        <w:jc w:val="both"/>
+        <w:rPr>
+          <w:lang w:val="en-US"/>
+        </w:rPr>
+      </w:pPr>
+      <w:r>
+        <w:rPr>
+          <w:lang w:val="en-US"/>
+        </w:rPr>
+        <w:t>The</w:t>
+      </w:r>
+      <w:r>
+        <w:rPr>
+          <w:lang w:val="en-US"/>
+        </w:rPr>
+        <w:t xml:space="preserve"> web application will suit all </w:t>
+      </w:r>
+      <w:r>
+        <w:rPr>
+          <w:lang w:val="en-US"/>
+        </w:rPr>
+        <w:t>platforms,</w:t>
+      </w:r>
+      <w:r>
+        <w:rPr>
+          <w:lang w:val="en-US"/>
+        </w:rPr>
+        <w:t xml:space="preserve"> </w:t>
+      </w:r>
+      <w:r>
+        <w:rPr>
+          <w:lang w:val="en-US"/>
+        </w:rPr>
+        <w:t xml:space="preserve">as it is accessible through a </w:t>
+      </w:r>
+      <w:r>
+        <w:rPr>
+          <w:lang w:val="en-US"/>
+        </w:rPr>
+        <w:t xml:space="preserve">regular web browser. There </w:t>
+      </w:r>
+      <w:r>
+        <w:rPr>
+          <w:lang w:val="en-US"/>
+        </w:rPr>
+        <w:t xml:space="preserve">are </w:t>
+      </w:r>
+      <w:r>
+        <w:rPr>
+          <w:lang w:val="en-US"/>
+        </w:rPr>
+        <w:t>plans to develop native applications that are tailored to suit a spec</w:t>
+      </w:r>
+      <w:r>
+        <w:rPr>
+          <w:lang w:val="en-US"/>
+        </w:rPr>
+        <w:t>ific operating system later on, as mentioned earlier. This shouldn’t be hard to implement when it</w:t>
+      </w:r>
+      <w:r>
+        <w:rPr>
+          <w:lang w:val="en-US"/>
+        </w:rPr>
+        <w:t xml:space="preserve"> </w:t>
+      </w:r>
+      <w:proofErr w:type="spellStart"/>
+      <w:r>
+        <w:rPr>
+          <w:lang w:val="en-US"/>
+        </w:rPr>
+        <w:t>Iphone</w:t>
+      </w:r>
+      <w:proofErr w:type="spellEnd"/>
+      <w:r>
+        <w:rPr>
+          <w:lang w:val="en-US"/>
+        </w:rPr>
+        <w:t xml:space="preserve"> server app.</w:t>
+      </w:r>
+      <w:r>
+        <w:rPr>
+          <w:lang w:val="en-US"/>
+        </w:rPr>
+        <w:t xml:space="preserve"> </w:t>
+      </w:r>
+    </w:p>
+    <w:p>
+      <w:pPr>
+        <w:spacing w:line="320" w:lineRule="atLeast"/>
+        <w:jc w:val="both"/>
+        <w:rPr>
+          <w:b/>
+          <w:lang w:val="en-US"/>
+        </w:rPr>
+      </w:pPr>
+    </w:p>
+    <w:p>
+      <w:pPr>
+        <w:spacing w:line="320" w:lineRule="atLeast"/>
+        <w:jc w:val="both"/>
+        <w:rPr>
+          <w:b/>
+          <w:lang w:val="en-US"/>
+        </w:rPr>
+      </w:pPr>
+      <w:r>
+        <w:rPr>
+          <w:b/>
+          <w:lang w:val="en-US"/>
+        </w:rPr>
+        <w:t>2.2.5   Implementation</w:t>
+      </w:r>
+    </w:p>
+    <w:p>
+      <w:pPr>
+        <w:spacing w:line="320" w:lineRule="atLeast"/>
+        <w:jc w:val="both"/>
+        <w:rPr>
+          <w:b/>
+          <w:lang w:val="en-US"/>
+        </w:rPr>
+      </w:pPr>
+    </w:p>
+    <w:p>
+      <w:pPr>
+        <w:spacing w:line="320" w:lineRule="atLeast"/>
+        <w:jc w:val="both"/>
+        <w:rPr>
+          <w:lang w:val="en-US"/>
+        </w:rPr>
+      </w:pPr>
+      <w:r>
+        <w:rPr>
+          <w:lang w:val="en-US"/>
+        </w:rPr>
+        <w:t>The reason</w:t>
+      </w:r>
+      <w:r>
+        <w:rPr>
+          <w:lang w:val="en-US"/>
+        </w:rPr>
+        <w:t xml:space="preserve"> we’re developing the app as a</w:t>
+      </w:r>
+      <w:r>
+        <w:rPr>
+          <w:lang w:val="en-US"/>
+        </w:rPr>
+        <w:t xml:space="preserve"> web application is so that it can be used from all devices without having to be installed first. It will be quick and easy to use.</w:t>
+      </w:r>
+      <w:r>
+        <w:rPr>
+          <w:lang w:val="en-US"/>
+        </w:rPr>
+        <w:t xml:space="preserve"> </w:t>
+      </w:r>
+    </w:p>
+    <w:p>
+      <w:pPr>
+        <w:spacing w:line="320" w:lineRule="atLeast"/>
+        <w:jc w:val="both"/>
+        <w:rPr>
+          <w:b/>
+          <w:lang w:val="en-US"/>
+        </w:rPr>
+      </w:pPr>
+    </w:p>
+    <w:p>
+      <w:pPr>
+        <w:spacing w:line="320" w:lineRule="atLeast"/>
+        <w:jc w:val="both"/>
+        <w:rPr>
+          <w:b/>
+          <w:lang w:val="en-US"/>
+        </w:rPr>
+      </w:pPr>
+      <w:r>
+        <w:rPr>
+          <w:b/>
+          <w:lang w:val="en-US"/>
+        </w:rPr>
+        <w:t>2.2.6   Packaging and installation</w:t>
+      </w:r>
+    </w:p>
+    <w:p>
+      <w:pPr>
+        <w:spacing w:line="320" w:lineRule="atLeast"/>
+        <w:jc w:val="both"/>
+        <w:rPr>
+          <w:b/>
+          <w:lang w:val="en-US"/>
+        </w:rPr>
+      </w:pPr>
+    </w:p>
+    <w:p>
+      <w:pPr>
+        <w:spacing w:line="320" w:lineRule="atLeast"/>
+        <w:jc w:val="both"/>
+        <w:rPr>
+          <w:lang w:val="en-US"/>
+        </w:rPr>
+      </w:pPr>
+      <w:r>
+        <w:rPr>
+          <w:lang w:val="en-US"/>
+        </w:rPr>
+        <w:t>To be able to use the service you will have to:</w:t>
+      </w:r>
+    </w:p>
+    <w:p>
+      <w:pPr>
+        <w:pStyle w:val="ListParagraph"/>
+        <w:numPr>
+          <w:ilvl w:val="0"/>
+          <w:numId w:val="13"/>
+        </w:numPr>
+        <w:spacing w:line="320" w:lineRule="atLeast"/>
+        <w:jc w:val="both"/>
+        <w:rPr>
+          <w:lang w:val="en-US"/>
+        </w:rPr>
+      </w:pPr>
+      <w:r>
+        <w:rPr>
+          <w:lang w:val="en-US"/>
+        </w:rPr>
+        <w:t>Download the and</w:t>
+      </w:r>
+      <w:r>
+        <w:rPr>
+          <w:lang w:val="en-US"/>
+        </w:rPr>
+        <w:t>roid server to your smart phone.</w:t>
+      </w:r>
+    </w:p>
+    <w:p>
+      <w:pPr>
+        <w:pStyle w:val="ListParagraph"/>
+        <w:numPr>
+          <w:ilvl w:val="0"/>
+          <w:numId w:val="13"/>
+        </w:numPr>
+        <w:spacing w:line="320" w:lineRule="atLeast"/>
+        <w:jc w:val="both"/>
+        <w:rPr>
+          <w:lang w:val="en-US"/>
+        </w:rPr>
+      </w:pPr>
+    </w:p>
+    <w:p>
+      <w:pPr>
+        <w:spacing w:line="320" w:lineRule="atLeast"/>
+        <w:jc w:val="both"/>
+        <w:rPr>
+          <w:b/>
+          <w:lang w:val="en-US"/>
+        </w:rPr>
+      </w:pPr>
+    </w:p>
+    <w:p>
+      <w:pPr>
+        <w:spacing w:line="320" w:lineRule="atLeast"/>
+        <w:jc w:val="both"/>
+        <w:rPr>
+          <w:b/>
+          <w:lang w:val="en-US"/>
+        </w:rPr>
+      </w:pPr>
+      <w:r>
+        <w:rPr>
+          <w:b/>
+          <w:lang w:val="en-US"/>
+        </w:rPr>
+        <w:t>2.2.7   Legal</w:t>
+      </w:r>
+    </w:p>
+    <w:p>
+      <w:pPr>
+        <w:spacing w:line="320" w:lineRule="atLeast"/>
+        <w:jc w:val="both"/>
+        <w:rPr>
+          <w:b/>
+          <w:lang w:val="en-US"/>
+        </w:rPr>
+      </w:pPr>
+    </w:p>
+    <w:p>
+      <w:pPr>
+        <w:spacing w:line="320" w:lineRule="atLeast"/>
+        <w:jc w:val="both"/>
+        <w:rPr>
+          <w:lang w:val="en-US"/>
+        </w:rPr>
+      </w:pPr>
+      <w:proofErr w:type="spellStart"/>
+      <w:proofErr w:type="gramStart"/>
+      <w:r>
+        <w:rPr>
+          <w:lang w:val="en-US"/>
+        </w:rPr>
+        <w:t>uhmm</w:t>
+      </w:r>
+      <w:proofErr w:type="spellEnd"/>
+      <w:proofErr w:type="gramEnd"/>
+      <w:r>
+        <w:rPr>
+          <w:lang w:val="en-US"/>
+        </w:rPr>
+        <w:t>,</w:t>
+      </w:r>
+    </w:p>
+    <w:p>
+      <w:pPr>
+        <w:pStyle w:val="Heading2"/>
+        <w:jc w:val="both"/>
+      </w:pPr>
+    </w:p>
+    <w:p>
+      <w:pPr>
+        <w:spacing w:line="320" w:lineRule="atLeast"/>
+        <w:jc w:val="both"/>
+        <w:rPr>
+          <w:b/>
+          <w:sz w:val="28"/>
+          <w:szCs w:val="28"/>
+          <w:lang w:val="en-US"/>
+        </w:rPr>
+      </w:pPr>
+      <w:r>
+        <w:rPr>
+          <w:b/>
+          <w:sz w:val="28"/>
+          <w:szCs w:val="28"/>
+          <w:lang w:val="en-US"/>
+        </w:rPr>
+        <w:t>2.3   Application models</w:t>
+      </w:r>
+    </w:p>
+    <w:p>
+      <w:pPr>
+        <w:spacing w:line="320" w:lineRule="atLeast"/>
+        <w:jc w:val="both"/>
+        <w:rPr>
+          <w:b/>
+          <w:sz w:val="28"/>
+          <w:szCs w:val="28"/>
+          <w:lang w:val="en-US"/>
+        </w:rPr>
+      </w:pPr>
+      <w:r>
+        <w:rPr>
+          <w:b/>
+          <w:sz w:val="28"/>
+          <w:szCs w:val="28"/>
+          <w:lang w:val="en-US"/>
+        </w:rPr>
+        <w:t xml:space="preserve"> </w:t>
+      </w:r>
+    </w:p>
+    <w:p>
+      <w:pPr>
+        <w:spacing w:line="320" w:lineRule="atLeast"/>
+        <w:jc w:val="both"/>
+        <w:rPr>
+          <w:b/>
+          <w:lang w:val="en-US"/>
+        </w:rPr>
+      </w:pPr>
+      <w:r>
+        <w:rPr>
+          <w:b/>
+          <w:lang w:val="en-US"/>
+        </w:rPr>
+        <w:t>2.3.1   Use case model</w:t>
+      </w:r>
+    </w:p>
+    <w:p>
+      <w:pPr>
+        <w:spacing w:line="320" w:lineRule="atLeast"/>
+        <w:jc w:val="both"/>
+        <w:rPr>
+          <w:b/>
+          <w:lang w:val="en-US"/>
+        </w:rPr>
+      </w:pPr>
+    </w:p>
+    <w:p>
+      <w:pPr>
+        <w:spacing w:line="320" w:lineRule="atLeast"/>
+        <w:jc w:val="both"/>
+        <w:rPr>
+          <w:lang w:val="en-US"/>
+        </w:rPr>
+      </w:pPr>
+      <w:r>
+        <w:rPr>
+          <w:lang w:val="en-US"/>
+        </w:rPr>
+        <w:t>See APPENDIX for UML diagram (and textual descriptions</w:t>
+      </w:r>
+      <w:proofErr w:type="gramStart"/>
+      <w:r>
+        <w:rPr>
+          <w:lang w:val="en-US"/>
+        </w:rPr>
+        <w:t>? )</w:t>
+      </w:r>
+      <w:proofErr w:type="gramEnd"/>
+    </w:p>
+    <w:p>
+      <w:pPr>
+        <w:jc w:val="both"/>
+      </w:pPr>
+    </w:p>
+    <w:p>
+      <w:pPr>
+        <w:spacing w:line="320" w:lineRule="atLeast"/>
+        <w:jc w:val="both"/>
+        <w:rPr>
+          <w:b/>
+          <w:lang w:val="en-US"/>
+        </w:rPr>
+      </w:pPr>
+      <w:r>
+        <w:rPr>
+          <w:b/>
+          <w:lang w:val="en-US"/>
+        </w:rPr>
+        <w:t>2.3.2   Use case priority</w:t>
+      </w:r>
+    </w:p>
+    <w:p>
+      <w:pPr>
+        <w:spacing w:line="320" w:lineRule="atLeast"/>
+        <w:jc w:val="both"/>
+        <w:rPr>
+          <w:b/>
+          <w:lang w:val="en-US"/>
+        </w:rPr>
+      </w:pPr>
+    </w:p>
+    <w:p>
+      <w:pPr>
+        <w:spacing w:line="320" w:lineRule="atLeast"/>
+        <w:jc w:val="both"/>
+        <w:rPr>
+          <w:lang w:val="en-US"/>
+        </w:rPr>
+      </w:pPr>
+      <w:r>
+        <w:rPr>
+          <w:lang w:val="en-US"/>
+        </w:rPr>
+        <w:t>1.</w:t>
+      </w:r>
+    </w:p>
+    <w:p>
+      <w:pPr>
+        <w:spacing w:line="320" w:lineRule="atLeast"/>
+        <w:jc w:val="both"/>
+        <w:rPr>
+          <w:lang w:val="en-US"/>
+        </w:rPr>
+      </w:pPr>
+      <w:r>
+        <w:rPr>
+          <w:lang w:val="en-US"/>
+        </w:rPr>
+        <w:t>2.</w:t>
+      </w:r>
+    </w:p>
+    <w:p>
+      <w:pPr>
+        <w:spacing w:line="320" w:lineRule="atLeast"/>
+        <w:jc w:val="both"/>
+        <w:rPr>
+          <w:lang w:val="en-US"/>
+        </w:rPr>
+      </w:pPr>
+      <w:r>
+        <w:rPr>
+          <w:lang w:val="en-US"/>
+        </w:rPr>
+        <w:t>3.</w:t>
+      </w:r>
+    </w:p>
+    <w:p>
+      <w:pPr>
+        <w:spacing w:line="320" w:lineRule="atLeast"/>
+        <w:jc w:val="both"/>
+        <w:rPr>
+          <w:lang w:val="en-US"/>
+        </w:rPr>
+      </w:pPr>
+      <w:r>
+        <w:rPr>
+          <w:lang w:val="en-US"/>
+        </w:rPr>
+        <w:t>4.</w:t>
+      </w:r>
+    </w:p>
+    <w:p>
+      <w:pPr>
+        <w:spacing w:line="320" w:lineRule="atLeast"/>
+        <w:jc w:val="both"/>
+        <w:rPr>
+          <w:lang w:val="en-US"/>
+        </w:rPr>
+      </w:pPr>
+      <w:r>
+        <w:rPr>
+          <w:lang w:val="en-US"/>
+        </w:rPr>
+        <w:t>5.</w:t>
+      </w:r>
+    </w:p>
+    <w:p>
+      <w:pPr>
+        <w:jc w:val="both"/>
+      </w:pPr>
+    </w:p>
+    <w:p>
+      <w:pPr>
+        <w:spacing w:line="320" w:lineRule="atLeast"/>
+        <w:jc w:val="both"/>
+        <w:rPr>
+          <w:b/>
+          <w:lang w:val="en-US"/>
+        </w:rPr>
+      </w:pPr>
+      <w:r>
+        <w:rPr>
+          <w:b/>
+          <w:lang w:val="en-US"/>
+        </w:rPr>
+        <w:t>2.3.3   Analysis model</w:t>
+      </w:r>
+    </w:p>
+    <w:p>
+      <w:pPr>
+        <w:jc w:val="both"/>
+      </w:pPr>
+    </w:p>
+    <w:p>
+      <w:pPr>
+        <w:spacing w:line="320" w:lineRule="atLeast"/>
+        <w:jc w:val="both"/>
+        <w:rPr>
+          <w:b/>
+          <w:lang w:val="en-US"/>
+        </w:rPr>
+      </w:pPr>
+      <w:r>
+        <w:rPr>
+          <w:b/>
+          <w:lang w:val="en-US"/>
+        </w:rPr>
+        <w:t>2.3.4   User interface</w:t>
+      </w:r>
+    </w:p>
+    <w:p>
+      <w:pPr>
+        <w:jc w:val="both"/>
+      </w:pPr>
+    </w:p>
+    <w:p>
+      <w:pPr>
+        <w:spacing w:line="320" w:lineRule="atLeast"/>
+        <w:jc w:val="both"/>
+        <w:rPr>
+          <w:b/>
+          <w:sz w:val="28"/>
+          <w:szCs w:val="28"/>
+          <w:lang w:val="en-US"/>
+        </w:rPr>
+      </w:pPr>
+      <w:r>
+        <w:rPr>
+          <w:b/>
+          <w:sz w:val="28"/>
+          <w:szCs w:val="28"/>
+          <w:lang w:val="en-US"/>
+        </w:rPr>
+        <w:t>2.4</w:t>
       </w:r>
       <w:bookmarkStart w:id="4" w:name="_GoBack"/>
       <w:bookmarkEnd w:id="4"/>
       <w:r>
         <w:rPr>
-          <w:lang w:val="en-US"/>
-        </w:rPr>
-        <w:t>’t guarantee that there wont be any delay due to the communication with GCM</w:t>
-      </w:r>
-      <w:r>
-        <w:rPr>
-          <w:lang w:val="en-US"/>
-        </w:rPr>
-        <w:t xml:space="preserve">. </w:t>
-      </w:r>
-    </w:p>
-    <w:p>
-      <w:pPr>
-        <w:spacing w:line="320" w:lineRule="atLeast"/>
-        <w:jc w:val="both"/>
-        <w:rPr>
-          <w:lang w:val="en-US"/>
-        </w:rPr>
-      </w:pPr>
-      <w:r>
-        <w:rPr>
-          <w:lang w:val="en-US"/>
-        </w:rPr>
-        <w:t xml:space="preserve">   </w:t>
-      </w:r>
-      <w:r>
-        <w:rPr>
-          <w:lang w:val="en-US"/>
-        </w:rPr>
-        <w:t>The user should, however, get a notification that clarifies if the SMS was delivered successfully or not.</w:t>
-      </w:r>
-      <w:r>
-        <w:rPr>
-          <w:lang w:val="en-US"/>
-        </w:rPr>
-        <w:t xml:space="preserve"> </w:t>
-      </w:r>
-    </w:p>
-    <w:p>
-      <w:pPr>
-        <w:spacing w:line="320" w:lineRule="atLeast"/>
-        <w:jc w:val="both"/>
-        <w:rPr>
-          <w:b/>
-          <w:lang w:val="en-US"/>
-        </w:rPr>
-      </w:pPr>
-    </w:p>
-    <w:p>
-      <w:pPr>
-        <w:spacing w:line="320" w:lineRule="atLeast"/>
-        <w:jc w:val="both"/>
-        <w:rPr>
-          <w:b/>
-          <w:lang w:val="en-US"/>
-        </w:rPr>
-      </w:pPr>
-    </w:p>
-    <w:p>
-      <w:pPr>
-        <w:spacing w:line="320" w:lineRule="atLeast"/>
-        <w:jc w:val="both"/>
-        <w:rPr>
-          <w:b/>
-          <w:lang w:val="en-US"/>
-        </w:rPr>
-      </w:pPr>
-      <w:r>
-        <w:rPr>
-          <w:b/>
-          <w:lang w:val="en-US"/>
-        </w:rPr>
-        <w:t>2.2.4   Supportability</w:t>
-      </w:r>
-    </w:p>
-    <w:p>
-      <w:pPr>
-        <w:spacing w:line="320" w:lineRule="atLeast"/>
-        <w:jc w:val="both"/>
-        <w:rPr>
-          <w:b/>
-          <w:lang w:val="en-US"/>
-        </w:rPr>
-      </w:pPr>
-    </w:p>
-    <w:p>
-      <w:pPr>
-        <w:spacing w:line="320" w:lineRule="atLeast"/>
-        <w:jc w:val="both"/>
-        <w:rPr>
-          <w:lang w:val="en-US"/>
-        </w:rPr>
-      </w:pPr>
-      <w:r>
-        <w:rPr>
-          <w:lang w:val="en-US"/>
-        </w:rPr>
-        <w:t>The</w:t>
-      </w:r>
-      <w:r>
-        <w:rPr>
-          <w:lang w:val="en-US"/>
-        </w:rPr>
-        <w:t xml:space="preserve"> web application will suit all </w:t>
-      </w:r>
-      <w:r>
-        <w:rPr>
-          <w:lang w:val="en-US"/>
-        </w:rPr>
-        <w:t>platforms,</w:t>
-      </w:r>
-      <w:r>
-        <w:rPr>
-          <w:lang w:val="en-US"/>
-        </w:rPr>
-        <w:t xml:space="preserve"> </w:t>
-      </w:r>
-      <w:r>
-        <w:rPr>
-          <w:lang w:val="en-US"/>
-        </w:rPr>
-        <w:t xml:space="preserve">as it is accessible through a </w:t>
-      </w:r>
-      <w:r>
-        <w:rPr>
-          <w:lang w:val="en-US"/>
-        </w:rPr>
-        <w:t xml:space="preserve">regular web browser. There </w:t>
-      </w:r>
-      <w:r>
-        <w:rPr>
-          <w:lang w:val="en-US"/>
-        </w:rPr>
-        <w:t xml:space="preserve">are </w:t>
-      </w:r>
-      <w:r>
-        <w:rPr>
-          <w:lang w:val="en-US"/>
-        </w:rPr>
-        <w:t>plans to develop native applications that are tailored to suit a spec</w:t>
-      </w:r>
-      <w:r>
-        <w:rPr>
-          <w:lang w:val="en-US"/>
-        </w:rPr>
-        <w:t>ific operating system later on, as mentioned earlier. This shouldn’t be hard to implement when it</w:t>
-      </w:r>
-      <w:r>
-        <w:rPr>
-          <w:lang w:val="en-US"/>
-        </w:rPr>
-        <w:t xml:space="preserve"> </w:t>
-      </w:r>
-      <w:proofErr w:type="spellStart"/>
-      <w:r>
-        <w:rPr>
-          <w:lang w:val="en-US"/>
-        </w:rPr>
-        <w:t>Iphone</w:t>
-      </w:r>
-      <w:proofErr w:type="spellEnd"/>
-      <w:r>
-        <w:rPr>
-          <w:lang w:val="en-US"/>
-        </w:rPr>
-        <w:t xml:space="preserve"> server app.</w:t>
-      </w:r>
-      <w:r>
-        <w:rPr>
-          <w:lang w:val="en-US"/>
-        </w:rPr>
-        <w:t xml:space="preserve"> </w:t>
-      </w:r>
-    </w:p>
-    <w:p>
-      <w:pPr>
-        <w:spacing w:line="320" w:lineRule="atLeast"/>
-        <w:jc w:val="both"/>
-        <w:rPr>
-          <w:b/>
-          <w:lang w:val="en-US"/>
-        </w:rPr>
-      </w:pPr>
-    </w:p>
-    <w:p>
-      <w:pPr>
-        <w:spacing w:line="320" w:lineRule="atLeast"/>
-        <w:jc w:val="both"/>
-        <w:rPr>
-          <w:b/>
-          <w:lang w:val="en-US"/>
-        </w:rPr>
-      </w:pPr>
-      <w:r>
-        <w:rPr>
-          <w:b/>
-          <w:lang w:val="en-US"/>
-        </w:rPr>
-        <w:t>2.2.5   Implementation</w:t>
-      </w:r>
-    </w:p>
-    <w:p>
-      <w:pPr>
-        <w:spacing w:line="320" w:lineRule="atLeast"/>
-        <w:jc w:val="both"/>
-        <w:rPr>
-          <w:b/>
-          <w:lang w:val="en-US"/>
-        </w:rPr>
-      </w:pPr>
-    </w:p>
-    <w:p>
-      <w:pPr>
-        <w:spacing w:line="320" w:lineRule="atLeast"/>
-        <w:jc w:val="both"/>
-        <w:rPr>
-          <w:lang w:val="en-US"/>
-        </w:rPr>
-      </w:pPr>
-      <w:r>
-        <w:rPr>
-          <w:lang w:val="en-US"/>
-        </w:rPr>
-        <w:t>The reason</w:t>
-      </w:r>
-      <w:r>
-        <w:rPr>
-          <w:lang w:val="en-US"/>
-        </w:rPr>
-        <w:t xml:space="preserve"> we’re developing the app as a</w:t>
-      </w:r>
-      <w:r>
-        <w:rPr>
-          <w:lang w:val="en-US"/>
-        </w:rPr>
-        <w:t xml:space="preserve"> web application is so that it can be used from all devices without having to be installed first. It will be quick and easy to use.</w:t>
-      </w:r>
-      <w:r>
-        <w:rPr>
-          <w:lang w:val="en-US"/>
-        </w:rPr>
-        <w:t xml:space="preserve"> </w:t>
-      </w:r>
-    </w:p>
-    <w:p>
-      <w:pPr>
-        <w:spacing w:line="320" w:lineRule="atLeast"/>
-        <w:jc w:val="both"/>
-        <w:rPr>
-          <w:b/>
-          <w:lang w:val="en-US"/>
-        </w:rPr>
-      </w:pPr>
-    </w:p>
-    <w:p>
-      <w:pPr>
-        <w:spacing w:line="320" w:lineRule="atLeast"/>
-        <w:jc w:val="both"/>
-        <w:rPr>
-          <w:b/>
-          <w:lang w:val="en-US"/>
-        </w:rPr>
-      </w:pPr>
-      <w:r>
-        <w:rPr>
-          <w:b/>
-          <w:lang w:val="en-US"/>
-        </w:rPr>
-        <w:t>2.2.6   Packaging and installation</w:t>
-      </w:r>
-    </w:p>
-    <w:p>
-      <w:pPr>
-        <w:spacing w:line="320" w:lineRule="atLeast"/>
-        <w:jc w:val="both"/>
-        <w:rPr>
-          <w:b/>
-          <w:lang w:val="en-US"/>
-        </w:rPr>
-      </w:pPr>
-    </w:p>
-    <w:p>
-      <w:pPr>
-        <w:spacing w:line="320" w:lineRule="atLeast"/>
-        <w:jc w:val="both"/>
-        <w:rPr>
-          <w:b/>
-          <w:lang w:val="en-US"/>
-        </w:rPr>
-      </w:pPr>
-    </w:p>
-    <w:p>
-      <w:pPr>
-        <w:spacing w:line="320" w:lineRule="atLeast"/>
-        <w:jc w:val="both"/>
-        <w:rPr>
-          <w:b/>
-          <w:lang w:val="en-US"/>
-        </w:rPr>
-      </w:pPr>
-    </w:p>
-    <w:p>
-      <w:pPr>
-        <w:spacing w:line="320" w:lineRule="atLeast"/>
-        <w:jc w:val="both"/>
-        <w:rPr>
-          <w:b/>
-          <w:lang w:val="en-US"/>
-        </w:rPr>
-      </w:pPr>
-      <w:r>
-        <w:rPr>
-          <w:b/>
-          <w:lang w:val="en-US"/>
-        </w:rPr>
-        <w:t>2.2.7   Legal</w:t>
-      </w:r>
-    </w:p>
-    <w:p>
-      <w:pPr>
-        <w:spacing w:line="320" w:lineRule="atLeast"/>
-        <w:jc w:val="both"/>
-        <w:rPr>
-          <w:b/>
-          <w:lang w:val="en-US"/>
-        </w:rPr>
-      </w:pPr>
-    </w:p>
-    <w:p>
-      <w:pPr>
-        <w:spacing w:line="320" w:lineRule="atLeast"/>
-        <w:jc w:val="both"/>
-        <w:rPr>
-          <w:lang w:val="en-US"/>
-        </w:rPr>
-      </w:pPr>
-      <w:proofErr w:type="spellStart"/>
-      <w:r>
-        <w:rPr>
-          <w:lang w:val="en-US"/>
-        </w:rPr>
-        <w:t>Följer</w:t>
-      </w:r>
-      <w:proofErr w:type="spellEnd"/>
-      <w:r>
-        <w:rPr>
-          <w:lang w:val="en-US"/>
-        </w:rPr>
-        <w:t xml:space="preserve"> </w:t>
-      </w:r>
-      <w:proofErr w:type="spellStart"/>
-      <w:r>
-        <w:rPr>
-          <w:lang w:val="en-US"/>
-        </w:rPr>
-        <w:t>googles</w:t>
-      </w:r>
-      <w:proofErr w:type="spellEnd"/>
-      <w:r>
-        <w:rPr>
-          <w:lang w:val="en-US"/>
-        </w:rPr>
-        <w:t xml:space="preserve"> </w:t>
-      </w:r>
-      <w:proofErr w:type="spellStart"/>
-      <w:r>
-        <w:rPr>
-          <w:lang w:val="en-US"/>
-        </w:rPr>
-        <w:t>användarvillkor</w:t>
-      </w:r>
-      <w:proofErr w:type="spellEnd"/>
-    </w:p>
-    <w:p>
-      <w:pPr>
-        <w:pStyle w:val="Heading2"/>
-      </w:pPr>
-    </w:p>
-    <w:p>
-      <w:pPr>
-        <w:spacing w:line="320" w:lineRule="atLeast"/>
-        <w:jc w:val="both"/>
-        <w:rPr>
           <w:b/>
           <w:sz w:val="28"/>
           <w:szCs w:val="28"/>
           <w:lang w:val="en-US"/>
         </w:rPr>
-      </w:pPr>
-      <w:r>
-        <w:rPr>
-          <w:b/>
-          <w:sz w:val="28"/>
-          <w:szCs w:val="28"/>
-          <w:lang w:val="en-US"/>
-        </w:rPr>
-        <w:t>2.3   Application models</w:t>
-      </w:r>
-    </w:p>
-    <w:p>
-      <w:pPr>
-        <w:spacing w:line="320" w:lineRule="atLeast"/>
-        <w:jc w:val="both"/>
-        <w:rPr>
-          <w:b/>
-          <w:sz w:val="28"/>
-          <w:szCs w:val="28"/>
-          <w:lang w:val="en-US"/>
-        </w:rPr>
-      </w:pPr>
-      <w:r>
-        <w:rPr>
-          <w:b/>
-          <w:sz w:val="28"/>
-          <w:szCs w:val="28"/>
-          <w:lang w:val="en-US"/>
-        </w:rPr>
-        <w:t xml:space="preserve"> </w:t>
-      </w:r>
-    </w:p>
-    <w:p>
-      <w:pPr>
-        <w:spacing w:line="320" w:lineRule="atLeast"/>
-        <w:jc w:val="both"/>
-        <w:rPr>
-          <w:b/>
-          <w:lang w:val="en-US"/>
-        </w:rPr>
-      </w:pPr>
-      <w:r>
-        <w:rPr>
-          <w:b/>
-          <w:lang w:val="en-US"/>
-        </w:rPr>
-        <w:t>2.3.1   Use case model</w:t>
-      </w:r>
-    </w:p>
-    <w:p/>
-    <w:p>
-      <w:pPr>
-        <w:spacing w:line="320" w:lineRule="atLeast"/>
-        <w:jc w:val="both"/>
-        <w:rPr>
-          <w:b/>
-          <w:lang w:val="en-US"/>
-        </w:rPr>
-      </w:pPr>
-      <w:r>
-        <w:rPr>
-          <w:b/>
-          <w:lang w:val="en-US"/>
-        </w:rPr>
-        <w:t>2.3.2   Use case priority</w:t>
-      </w:r>
-    </w:p>
-    <w:p/>
-    <w:p>
-      <w:pPr>
-        <w:spacing w:line="320" w:lineRule="atLeast"/>
-        <w:jc w:val="both"/>
-        <w:rPr>
-          <w:b/>
-          <w:lang w:val="en-US"/>
-        </w:rPr>
-      </w:pPr>
-      <w:r>
-        <w:rPr>
-          <w:b/>
-          <w:lang w:val="en-US"/>
-        </w:rPr>
-        <w:t>2.3.3   Analysis model</w:t>
-      </w:r>
-    </w:p>
-    <w:p/>
-    <w:p>
-      <w:pPr>
-        <w:spacing w:line="320" w:lineRule="atLeast"/>
-        <w:jc w:val="both"/>
-        <w:rPr>
-          <w:b/>
-          <w:lang w:val="en-US"/>
-        </w:rPr>
-      </w:pPr>
-      <w:r>
-        <w:rPr>
-          <w:b/>
-          <w:lang w:val="en-US"/>
-        </w:rPr>
-        <w:t>2.3.4   User interface</w:t>
-      </w:r>
-    </w:p>
-    <w:p/>
-    <w:p>
-      <w:pPr>
-        <w:spacing w:line="320" w:lineRule="atLeast"/>
-        <w:jc w:val="both"/>
-        <w:rPr>
-          <w:b/>
-          <w:sz w:val="28"/>
-          <w:szCs w:val="28"/>
-          <w:lang w:val="en-US"/>
-        </w:rPr>
-      </w:pPr>
-      <w:r>
-        <w:rPr>
-          <w:b/>
-          <w:sz w:val="28"/>
-          <w:szCs w:val="28"/>
-          <w:lang w:val="en-US"/>
-        </w:rPr>
-        <w:t>2.2   References</w:t>
-      </w:r>
-    </w:p>
-    <w:p/>
+        <w:t xml:space="preserve">   References</w:t>
+      </w:r>
+    </w:p>
+    <w:p>
+      <w:pPr>
+        <w:jc w:val="both"/>
+      </w:pPr>
+    </w:p>
     <w:sectPr>
       <w:pgSz w:w="11900" w:h="16840"/>
       <w:pgMar w:top="1440" w:right="1800" w:bottom="1440" w:left="1800" w:header="708" w:footer="708" w:gutter="0"/>
@@ -3691,6 +3954,92 @@
 <file path=word/numbering.xml><?xml version="1.0" encoding="utf-8"?>
 <w:numbering xmlns:wpc="http://schemas.microsoft.com/office/word/2010/wordprocessingCanvas" xmlns:mo="http://schemas.microsoft.com/office/mac/office/2008/main" xmlns:mc="http://schemas.openxmlformats.org/markup-compatibility/2006" xmlns:mv="urn:schemas-microsoft-com:mac:vml" xmlns:o="urn:schemas-microsoft-com:office:office" xmlns:r="http://schemas.openxmlformats.org/officeDocument/2006/relationships" xmlns:m="http://schemas.openxmlformats.org/officeDocument/2006/math" xmlns:v="urn:schemas-microsoft-com:vml" xmlns:wp14="http://schemas.microsoft.com/office/word/2010/wordprocessingDrawing" xmlns:wp="http://schemas.openxmlformats.org/drawingml/2006/wordprocessingDrawing" xmlns:w10="urn:schemas-microsoft-com:office:word" xmlns:w="http://schemas.openxmlformats.org/wordprocessingml/2006/main" xmlns:w14="http://schemas.microsoft.com/office/word/2010/wordml" xmlns:wpg="http://schemas.microsoft.com/office/word/2010/wordprocessingGroup" xmlns:wpi="http://schemas.microsoft.com/office/word/2010/wordprocessingInk" xmlns:wne="http://schemas.microsoft.com/office/word/2006/wordml" xmlns:wps="http://schemas.microsoft.com/office/word/2010/wordprocessingShape" mc:Ignorable="w14 wp14">
   <w:abstractNum w:abstractNumId="0">
+    <w:nsid w:val="1997730A"/>
+    <w:multiLevelType w:val="hybridMultilevel"/>
+    <w:tmpl w:val="32CADDCE"/>
+    <w:lvl w:ilvl="0" w:tplc="0409000F">
+      <w:start w:val="1"/>
+      <w:numFmt w:val="decimal"/>
+      <w:lvlText w:val="%1."/>
+      <w:lvlJc w:val="left"/>
+      <w:pPr>
+        <w:ind w:left="720" w:hanging="360"/>
+      </w:pPr>
+    </w:lvl>
+    <w:lvl w:ilvl="1" w:tplc="04090019" w:tentative="1">
+      <w:start w:val="1"/>
+      <w:numFmt w:val="lowerLetter"/>
+      <w:lvlText w:val="%2."/>
+      <w:lvlJc w:val="left"/>
+      <w:pPr>
+        <w:ind w:left="1440" w:hanging="360"/>
+      </w:pPr>
+    </w:lvl>
+    <w:lvl w:ilvl="2" w:tplc="0409001B" w:tentative="1">
+      <w:start w:val="1"/>
+      <w:numFmt w:val="lowerRoman"/>
+      <w:lvlText w:val="%3."/>
+      <w:lvlJc w:val="right"/>
+      <w:pPr>
+        <w:ind w:left="2160" w:hanging="180"/>
+      </w:pPr>
+    </w:lvl>
+    <w:lvl w:ilvl="3" w:tplc="0409000F" w:tentative="1">
+      <w:start w:val="1"/>
+      <w:numFmt w:val="decimal"/>
+      <w:lvlText w:val="%4."/>
+      <w:lvlJc w:val="left"/>
+      <w:pPr>
+        <w:ind w:left="2880" w:hanging="360"/>
+      </w:pPr>
+    </w:lvl>
+    <w:lvl w:ilvl="4" w:tplc="04090019" w:tentative="1">
+      <w:start w:val="1"/>
+      <w:numFmt w:val="lowerLetter"/>
+      <w:lvlText w:val="%5."/>
+      <w:lvlJc w:val="left"/>
+      <w:pPr>
+        <w:ind w:left="3600" w:hanging="360"/>
+      </w:pPr>
+    </w:lvl>
+    <w:lvl w:ilvl="5" w:tplc="0409001B" w:tentative="1">
+      <w:start w:val="1"/>
+      <w:numFmt w:val="lowerRoman"/>
+      <w:lvlText w:val="%6."/>
+      <w:lvlJc w:val="right"/>
+      <w:pPr>
+        <w:ind w:left="4320" w:hanging="180"/>
+      </w:pPr>
+    </w:lvl>
+    <w:lvl w:ilvl="6" w:tplc="0409000F" w:tentative="1">
+      <w:start w:val="1"/>
+      <w:numFmt w:val="decimal"/>
+      <w:lvlText w:val="%7."/>
+      <w:lvlJc w:val="left"/>
+      <w:pPr>
+        <w:ind w:left="5040" w:hanging="360"/>
+      </w:pPr>
+    </w:lvl>
+    <w:lvl w:ilvl="7" w:tplc="04090019" w:tentative="1">
+      <w:start w:val="1"/>
+      <w:numFmt w:val="lowerLetter"/>
+      <w:lvlText w:val="%8."/>
+      <w:lvlJc w:val="left"/>
+      <w:pPr>
+        <w:ind w:left="5760" w:hanging="360"/>
+      </w:pPr>
+    </w:lvl>
+    <w:lvl w:ilvl="8" w:tplc="0409001B" w:tentative="1">
+      <w:start w:val="1"/>
+      <w:numFmt w:val="lowerRoman"/>
+      <w:lvlText w:val="%9."/>
+      <w:lvlJc w:val="right"/>
+      <w:pPr>
+        <w:ind w:left="6480" w:hanging="180"/>
+      </w:pPr>
+    </w:lvl>
+  </w:abstractNum>
+  <w:abstractNum w:abstractNumId="1">
     <w:nsid w:val="1D672F12"/>
     <w:multiLevelType w:val="hybridMultilevel"/>
     <w:tmpl w:val="05C22BBE"/>
@@ -3779,7 +4128,7 @@
       </w:pPr>
     </w:lvl>
   </w:abstractNum>
-  <w:abstractNum w:abstractNumId="1">
+  <w:abstractNum w:abstractNumId="2">
     <w:nsid w:val="2B7F4FD7"/>
     <w:multiLevelType w:val="multilevel"/>
     <w:tmpl w:val="DC54077A"/>
@@ -3892,7 +4241,7 @@
       </w:rPr>
     </w:lvl>
   </w:abstractNum>
-  <w:abstractNum w:abstractNumId="2">
+  <w:abstractNum w:abstractNumId="3">
     <w:nsid w:val="2E890C60"/>
     <w:multiLevelType w:val="hybridMultilevel"/>
     <w:tmpl w:val="ECDC3EA8"/>
@@ -3981,7 +4330,7 @@
       </w:pPr>
     </w:lvl>
   </w:abstractNum>
-  <w:abstractNum w:abstractNumId="3">
+  <w:abstractNum w:abstractNumId="4">
     <w:nsid w:val="323140D4"/>
     <w:multiLevelType w:val="hybridMultilevel"/>
     <w:tmpl w:val="131C654A"/>
@@ -4070,7 +4419,7 @@
       </w:pPr>
     </w:lvl>
   </w:abstractNum>
-  <w:abstractNum w:abstractNumId="4">
+  <w:abstractNum w:abstractNumId="5">
     <w:nsid w:val="3C776C8F"/>
     <w:multiLevelType w:val="multilevel"/>
     <w:tmpl w:val="DC54077A"/>
@@ -4184,7 +4533,7 @@
       </w:rPr>
     </w:lvl>
   </w:abstractNum>
-  <w:abstractNum w:abstractNumId="5">
+  <w:abstractNum w:abstractNumId="6">
     <w:nsid w:val="501D4142"/>
     <w:multiLevelType w:val="hybridMultilevel"/>
     <w:tmpl w:val="ECDC3EA8"/>
@@ -4273,7 +4622,93 @@
       </w:pPr>
     </w:lvl>
   </w:abstractNum>
-  <w:abstractNum w:abstractNumId="6">
+  <w:abstractNum w:abstractNumId="7">
+    <w:nsid w:val="53466B5C"/>
+    <w:multiLevelType w:val="hybridMultilevel"/>
+    <w:tmpl w:val="DBD2AE66"/>
+    <w:lvl w:ilvl="0" w:tplc="0409000F">
+      <w:start w:val="1"/>
+      <w:numFmt w:val="decimal"/>
+      <w:lvlText w:val="%1."/>
+      <w:lvlJc w:val="left"/>
+      <w:pPr>
+        <w:ind w:left="720" w:hanging="360"/>
+      </w:pPr>
+    </w:lvl>
+    <w:lvl w:ilvl="1" w:tplc="04090019" w:tentative="1">
+      <w:start w:val="1"/>
+      <w:numFmt w:val="lowerLetter"/>
+      <w:lvlText w:val="%2."/>
+      <w:lvlJc w:val="left"/>
+      <w:pPr>
+        <w:ind w:left="1440" w:hanging="360"/>
+      </w:pPr>
+    </w:lvl>
+    <w:lvl w:ilvl="2" w:tplc="0409001B" w:tentative="1">
+      <w:start w:val="1"/>
+      <w:numFmt w:val="lowerRoman"/>
+      <w:lvlText w:val="%3."/>
+      <w:lvlJc w:val="right"/>
+      <w:pPr>
+        <w:ind w:left="2160" w:hanging="180"/>
+      </w:pPr>
+    </w:lvl>
+    <w:lvl w:ilvl="3" w:tplc="0409000F" w:tentative="1">
+      <w:start w:val="1"/>
+      <w:numFmt w:val="decimal"/>
+      <w:lvlText w:val="%4."/>
+      <w:lvlJc w:val="left"/>
+      <w:pPr>
+        <w:ind w:left="2880" w:hanging="360"/>
+      </w:pPr>
+    </w:lvl>
+    <w:lvl w:ilvl="4" w:tplc="04090019" w:tentative="1">
+      <w:start w:val="1"/>
+      <w:numFmt w:val="lowerLetter"/>
+      <w:lvlText w:val="%5."/>
+      <w:lvlJc w:val="left"/>
+      <w:pPr>
+        <w:ind w:left="3600" w:hanging="360"/>
+      </w:pPr>
+    </w:lvl>
+    <w:lvl w:ilvl="5" w:tplc="0409001B" w:tentative="1">
+      <w:start w:val="1"/>
+      <w:numFmt w:val="lowerRoman"/>
+      <w:lvlText w:val="%6."/>
+      <w:lvlJc w:val="right"/>
+      <w:pPr>
+        <w:ind w:left="4320" w:hanging="180"/>
+      </w:pPr>
+    </w:lvl>
+    <w:lvl w:ilvl="6" w:tplc="0409000F" w:tentative="1">
+      <w:start w:val="1"/>
+      <w:numFmt w:val="decimal"/>
+      <w:lvlText w:val="%7."/>
+      <w:lvlJc w:val="left"/>
+      <w:pPr>
+        <w:ind w:left="5040" w:hanging="360"/>
+      </w:pPr>
+    </w:lvl>
+    <w:lvl w:ilvl="7" w:tplc="04090019" w:tentative="1">
+      <w:start w:val="1"/>
+      <w:numFmt w:val="lowerLetter"/>
+      <w:lvlText w:val="%8."/>
+      <w:lvlJc w:val="left"/>
+      <w:pPr>
+        <w:ind w:left="5760" w:hanging="360"/>
+      </w:pPr>
+    </w:lvl>
+    <w:lvl w:ilvl="8" w:tplc="0409001B" w:tentative="1">
+      <w:start w:val="1"/>
+      <w:numFmt w:val="lowerRoman"/>
+      <w:lvlText w:val="%9."/>
+      <w:lvlJc w:val="right"/>
+      <w:pPr>
+        <w:ind w:left="6480" w:hanging="180"/>
+      </w:pPr>
+    </w:lvl>
+  </w:abstractNum>
+  <w:abstractNum w:abstractNumId="8">
     <w:nsid w:val="5D9B5917"/>
     <w:multiLevelType w:val="hybridMultilevel"/>
     <w:tmpl w:val="28F48042"/>
@@ -4386,7 +4821,7 @@
       </w:rPr>
     </w:lvl>
   </w:abstractNum>
-  <w:abstractNum w:abstractNumId="7">
+  <w:abstractNum w:abstractNumId="9">
     <w:nsid w:val="5EBE79B6"/>
     <w:multiLevelType w:val="hybridMultilevel"/>
     <w:tmpl w:val="F7E219E6"/>
@@ -4499,7 +4934,7 @@
       </w:rPr>
     </w:lvl>
   </w:abstractNum>
-  <w:abstractNum w:abstractNumId="8">
+  <w:abstractNum w:abstractNumId="10">
     <w:nsid w:val="630B60C0"/>
     <w:multiLevelType w:val="hybridMultilevel"/>
     <w:tmpl w:val="66E6E700"/>
@@ -4589,13 +5024,13 @@
     </w:lvl>
   </w:abstractNum>
   <w:num w:numId="1">
-    <w:abstractNumId w:val="7"/>
+    <w:abstractNumId w:val="9"/>
   </w:num>
   <w:num w:numId="2">
-    <w:abstractNumId w:val="4"/>
+    <w:abstractNumId w:val="5"/>
   </w:num>
   <w:num w:numId="3">
-    <w:abstractNumId w:val="4"/>
+    <w:abstractNumId w:val="5"/>
     <w:lvlOverride w:ilvl="0">
       <w:startOverride w:val="1"/>
     </w:lvlOverride>
@@ -4625,7 +5060,7 @@
     </w:lvlOverride>
   </w:num>
   <w:num w:numId="4">
-    <w:abstractNumId w:val="4"/>
+    <w:abstractNumId w:val="5"/>
     <w:lvlOverride w:ilvl="0">
       <w:startOverride w:val="1"/>
     </w:lvlOverride>
@@ -4655,25 +5090,31 @@
     </w:lvlOverride>
   </w:num>
   <w:num w:numId="5">
+    <w:abstractNumId w:val="2"/>
+  </w:num>
+  <w:num w:numId="6">
+    <w:abstractNumId w:val="3"/>
+  </w:num>
+  <w:num w:numId="7">
+    <w:abstractNumId w:val="10"/>
+  </w:num>
+  <w:num w:numId="8">
+    <w:abstractNumId w:val="6"/>
+  </w:num>
+  <w:num w:numId="9">
+    <w:abstractNumId w:val="8"/>
+  </w:num>
+  <w:num w:numId="10">
     <w:abstractNumId w:val="1"/>
   </w:num>
-  <w:num w:numId="6">
-    <w:abstractNumId w:val="2"/>
+  <w:num w:numId="11">
+    <w:abstractNumId w:val="4"/>
   </w:num>
-  <w:num w:numId="7">
-    <w:abstractNumId w:val="8"/>
-  </w:num>
-  <w:num w:numId="8">
-    <w:abstractNumId w:val="5"/>
-  </w:num>
-  <w:num w:numId="9">
-    <w:abstractNumId w:val="6"/>
-  </w:num>
-  <w:num w:numId="10">
+  <w:num w:numId="12">
     <w:abstractNumId w:val="0"/>
   </w:num>
-  <w:num w:numId="11">
-    <w:abstractNumId w:val="3"/>
+  <w:num w:numId="13">
+    <w:abstractNumId w:val="7"/>
   </w:num>
 </w:numbering>
 </file>

</xml_diff>